<commit_message>
2.44 practice element actions
</commit_message>
<xml_diff>
--- a/2. Java basics/2.43 document actions/document actions.docx
+++ b/2. Java basics/2.43 document actions/document actions.docx
@@ -10,6 +10,7 @@
           <w:bCs/>
           <w:sz w:val="32"/>
           <w:szCs w:val="32"/>
+          <w:lang w:val="ru-RU"/>
         </w:rPr>
       </w:pPr>
       <w:r>
@@ -474,6 +475,7 @@
         <w:rPr>
           <w:sz w:val="24"/>
           <w:szCs w:val="24"/>
+          <w:lang w:val="ru-RU"/>
         </w:rPr>
       </w:pPr>
       <w:r>
@@ -957,7 +959,6 @@
         <w:rPr>
           <w:sz w:val="24"/>
           <w:szCs w:val="24"/>
-          <w:lang w:val="ru-RU"/>
         </w:rPr>
       </w:pPr>
       <w:r>
@@ -971,7 +972,6 @@
         <w:rPr>
           <w:sz w:val="24"/>
           <w:szCs w:val="24"/>
-          <w:lang w:val="ru-RU"/>
         </w:rPr>
         <w:t xml:space="preserve"> </w:t>
       </w:r>
@@ -1579,7 +1579,6 @@
         <w:rPr>
           <w:sz w:val="24"/>
           <w:szCs w:val="24"/>
-          <w:lang w:val="ru-RU"/>
         </w:rPr>
       </w:pPr>
       <w:r>
@@ -1597,7 +1596,6 @@
           <w:bCs/>
           <w:sz w:val="24"/>
           <w:szCs w:val="24"/>
-          <w:lang w:val="ru-RU"/>
         </w:rPr>
         <w:t xml:space="preserve"> </w:t>
       </w:r>
@@ -1605,7 +1603,6 @@
         <w:rPr>
           <w:sz w:val="24"/>
           <w:szCs w:val="24"/>
-          <w:lang w:val="ru-RU"/>
         </w:rPr>
         <w:t xml:space="preserve">– </w:t>
       </w:r>
@@ -1615,7 +1612,29 @@
           <w:szCs w:val="24"/>
           <w:lang w:val="ru-RU"/>
         </w:rPr>
-        <w:t xml:space="preserve">можно вставлять </w:t>
+        <w:t>можно</w:t>
+      </w:r>
+      <w:r>
+        <w:rPr>
+          <w:sz w:val="24"/>
+          <w:szCs w:val="24"/>
+        </w:rPr>
+        <w:t xml:space="preserve"> </w:t>
+      </w:r>
+      <w:r>
+        <w:rPr>
+          <w:sz w:val="24"/>
+          <w:szCs w:val="24"/>
+          <w:lang w:val="ru-RU"/>
+        </w:rPr>
+        <w:t>вставлять</w:t>
+      </w:r>
+      <w:r>
+        <w:rPr>
+          <w:sz w:val="24"/>
+          <w:szCs w:val="24"/>
+        </w:rPr>
+        <w:t xml:space="preserve"> </w:t>
       </w:r>
       <w:r>
         <w:rPr>
@@ -1628,7 +1647,6 @@
         <w:rPr>
           <w:sz w:val="24"/>
           <w:szCs w:val="24"/>
-          <w:lang w:val="ru-RU"/>
         </w:rPr>
         <w:t xml:space="preserve"> </w:t>
       </w:r>
@@ -1644,7 +1662,6 @@
         <w:rPr>
           <w:sz w:val="24"/>
           <w:szCs w:val="24"/>
-          <w:lang w:val="ru-RU"/>
         </w:rPr>
         <w:t xml:space="preserve"> </w:t>
       </w:r>
@@ -1655,6 +1672,86 @@
           <w:lang w:val="ru-RU"/>
         </w:rPr>
         <w:t>внутрь</w:t>
+      </w:r>
+      <w:r>
+        <w:rPr>
+          <w:sz w:val="24"/>
+          <w:szCs w:val="24"/>
+        </w:rPr>
+        <w:t xml:space="preserve"> </w:t>
+      </w:r>
+      <w:r>
+        <w:rPr>
+          <w:b/>
+          <w:bCs/>
+          <w:sz w:val="24"/>
+          <w:szCs w:val="24"/>
+        </w:rPr>
+        <w:t>innerHTML</w:t>
+      </w:r>
+      <w:r>
+        <w:rPr>
+          <w:b/>
+          <w:bCs/>
+          <w:sz w:val="24"/>
+          <w:szCs w:val="24"/>
+        </w:rPr>
+        <w:t>(</w:t>
+      </w:r>
+      <w:r>
+        <w:rPr>
+          <w:b/>
+          <w:bCs/>
+          <w:sz w:val="24"/>
+          <w:szCs w:val="24"/>
+        </w:rPr>
+        <w:t>“”</w:t>
+      </w:r>
+      <w:r>
+        <w:rPr>
+          <w:b/>
+          <w:bCs/>
+          <w:sz w:val="24"/>
+          <w:szCs w:val="24"/>
+        </w:rPr>
+        <w:t>)</w:t>
+      </w:r>
+      <w:r>
+        <w:rPr>
+          <w:b/>
+          <w:bCs/>
+          <w:sz w:val="24"/>
+          <w:szCs w:val="24"/>
+        </w:rPr>
+        <w:t xml:space="preserve"> – </w:t>
+      </w:r>
+      <w:r>
+        <w:rPr>
+          <w:b/>
+          <w:bCs/>
+          <w:sz w:val="24"/>
+          <w:szCs w:val="24"/>
+          <w:lang w:val="ru-RU"/>
+        </w:rPr>
+        <w:t>очистка</w:t>
+      </w:r>
+      <w:r>
+        <w:rPr>
+          <w:b/>
+          <w:bCs/>
+          <w:sz w:val="24"/>
+          <w:szCs w:val="24"/>
+        </w:rPr>
+        <w:t xml:space="preserve"> </w:t>
+      </w:r>
+      <w:r>
+        <w:rPr>
+          <w:b/>
+          <w:bCs/>
+          <w:sz w:val="24"/>
+          <w:szCs w:val="24"/>
+        </w:rPr>
+        <w:t>html</w:t>
       </w:r>
     </w:p>
     <w:p>
@@ -2744,6 +2841,7 @@
   <w:style w:type="character" w:default="1" w:styleId="DefaultParagraphFont">
     <w:name w:val="Default Paragraph Font"/>
     <w:uiPriority w:val="1"/>
+    <w:semiHidden/>
     <w:unhideWhenUsed/>
   </w:style>
   <w:style w:type="table" w:default="1" w:styleId="TableNormal">

</xml_diff>